<commit_message>
enhanced build process docs enhanced
</commit_message>
<xml_diff>
--- a/doc/Installation Instructions.docx
+++ b/doc/Installation Instructions.docx
@@ -75,7 +75,7 @@
               <mc:AlternateContent>
                 <mc:Choice Requires="wps">
                   <w:drawing>
-                    <wp:anchor distT="0" distB="0" distL="114300" distR="114300" simplePos="0" relativeHeight="251661312" behindDoc="0" locked="0" layoutInCell="1" allowOverlap="1" wp14:anchorId="22FEDC27" wp14:editId="26508129">
+                    <wp:anchor distT="0" distB="0" distL="114300" distR="114300" simplePos="0" relativeHeight="251661312" behindDoc="0" locked="0" layoutInCell="1" allowOverlap="1" wp14:anchorId="6D6AD671" wp14:editId="36B1B1AD">
                       <wp:simplePos x="0" y="0"/>
                       <wp:positionH relativeFrom="page">
                         <wp:posOffset>1708150</wp:posOffset>
@@ -149,8 +149,11 @@
               </mc:AlternateContent>
             </w:r>
             <w:r>
+              <w:rPr>
+                <w:noProof/>
+              </w:rPr>
               <w:drawing>
-                <wp:inline distT="0" distB="0" distL="0" distR="0" wp14:anchorId="3EC31F72" wp14:editId="5E9A37CC">
+                <wp:inline distT="0" distB="0" distL="0" distR="0" wp14:anchorId="59FA00CE" wp14:editId="66FDB933">
                   <wp:extent cx="4572000" cy="3435838"/>
                   <wp:effectExtent l="0" t="0" r="0" b="0"/>
                   <wp:docPr id="1" name="Picture 1"/>
@@ -211,7 +214,7 @@
       <w:r>
         <w:t xml:space="preserve">Navigate to </w:t>
       </w:r>
-      <w:hyperlink r:id="rId7" w:history="1">
+      <w:hyperlink r:id="rId7" w:anchor="download-section" w:history="1">
         <w:r>
           <w:rPr>
             <w:rStyle w:val="Hyperlink"/>
@@ -263,7 +266,7 @@
               <mc:AlternateContent>
                 <mc:Choice Requires="wps">
                   <w:drawing>
-                    <wp:anchor distT="0" distB="0" distL="114300" distR="114300" simplePos="0" relativeHeight="251663360" behindDoc="0" locked="0" layoutInCell="1" allowOverlap="1" wp14:anchorId="63BA13FE" wp14:editId="749DF500">
+                    <wp:anchor distT="0" distB="0" distL="114300" distR="114300" simplePos="0" relativeHeight="251663360" behindDoc="0" locked="0" layoutInCell="1" allowOverlap="1" wp14:anchorId="2EB6B59E" wp14:editId="32622AF1">
                       <wp:simplePos x="0" y="0"/>
                       <wp:positionH relativeFrom="column">
                         <wp:posOffset>1017270</wp:posOffset>
@@ -345,7 +348,7 @@
               <mc:AlternateContent>
                 <mc:Choice Requires="wps">
                   <w:drawing>
-                    <wp:anchor distT="0" distB="0" distL="114300" distR="114300" simplePos="0" relativeHeight="251659264" behindDoc="0" locked="0" layoutInCell="1" allowOverlap="1">
+                    <wp:anchor distT="0" distB="0" distL="114300" distR="114300" simplePos="0" relativeHeight="251659264" behindDoc="0" locked="0" layoutInCell="1" allowOverlap="1" wp14:anchorId="7B163065" wp14:editId="1D4B9286">
                       <wp:simplePos x="0" y="0"/>
                       <wp:positionH relativeFrom="column">
                         <wp:posOffset>1512570</wp:posOffset>
@@ -418,8 +421,11 @@
               </mc:AlternateContent>
             </w:r>
             <w:r>
+              <w:rPr>
+                <w:noProof/>
+              </w:rPr>
               <w:drawing>
-                <wp:inline distT="0" distB="0" distL="0" distR="0" wp14:anchorId="0936F1F3" wp14:editId="1BECAAD5">
+                <wp:inline distT="0" distB="0" distL="0" distR="0" wp14:anchorId="7740CDA8" wp14:editId="0C1EA1F7">
                   <wp:extent cx="4572000" cy="2152650"/>
                   <wp:effectExtent l="0" t="0" r="0" b="0"/>
                   <wp:docPr id="7" name="Picture 7"/>
@@ -566,7 +572,13 @@
         <w:t xml:space="preserve">Type “CGT.exe </w:t>
       </w:r>
       <w:r>
-        <w:t xml:space="preserve">&lt;path\to\file&gt; -ap” to analyze </w:t>
+        <w:t>&lt;path\to\</w:t>
+      </w:r>
+      <w:r>
+        <w:t>settings\</w:t>
+      </w:r>
+      <w:r>
+        <w:t xml:space="preserve">file&gt; -ap” to analyze </w:t>
       </w:r>
       <w:r>
         <w:t xml:space="preserve">an STL file </w:t>
@@ -587,19 +599,13 @@
         </w:numPr>
       </w:pPr>
       <w:r>
-        <w:t xml:space="preserve">Type “CGT.exe &lt;path\to\file&gt; -a” to </w:t>
-      </w:r>
-      <w:r>
-        <w:t xml:space="preserve">analyze </w:t>
-      </w:r>
-      <w:r>
-        <w:t>a</w:t>
-      </w:r>
-      <w:r>
-        <w:t>n STL</w:t>
-      </w:r>
-      <w:r>
-        <w:t xml:space="preserve"> file.</w:t>
+        <w:t>Type “CGT.exe &lt;path\to\</w:t>
+      </w:r>
+      <w:r>
+        <w:t>settings\</w:t>
+      </w:r>
+      <w:r>
+        <w:t>file&gt; -a” to analyze an STL file.</w:t>
       </w:r>
     </w:p>
     <w:p>
@@ -614,6 +620,9 @@
         <w:t>Type “CGT.exe &lt;path\to\</w:t>
       </w:r>
       <w:r>
+        <w:t>settings\</w:t>
+      </w:r>
+      <w:r>
         <w:t>file</w:t>
       </w:r>
       <w:r>
@@ -624,19 +633,6 @@
       </w:r>
       <w:r>
         <w:t>.</w:t>
-      </w:r>
-    </w:p>
-    <w:p>
-      <w:pPr>
-        <w:pStyle w:val="NoSpacing"/>
-      </w:pPr>
-    </w:p>
-    <w:p>
-      <w:pPr>
-        <w:pStyle w:val="Heading1"/>
-      </w:pPr>
-      <w:r>
-        <w:t>ParaView Usage</w:t>
       </w:r>
     </w:p>
     <w:p>
@@ -648,20 +644,7 @@
         </w:numPr>
       </w:pPr>
       <w:r>
-        <w:t>More information on ParaView usage forthcoming.</w:t>
-      </w:r>
-    </w:p>
-    <w:p>
-      <w:pPr>
-        <w:pStyle w:val="NoSpacing"/>
-      </w:pPr>
-    </w:p>
-    <w:p>
-      <w:pPr>
-        <w:pStyle w:val="Heading1"/>
-      </w:pPr>
-      <w:r>
-        <w:t>Analysis Method Descriptions</w:t>
+        <w:t>To analyze your own geometries, copy the appropriate settings file template provided under the “res” folder to a new location.</w:t>
       </w:r>
     </w:p>
     <w:p>
@@ -673,7 +656,70 @@
         </w:numPr>
       </w:pPr>
       <w:r>
-        <w:t>More information on Analysis methods forthcoming.</w:t>
+        <w:t xml:space="preserve">Open the file in a text editor and </w:t>
+      </w:r>
+      <w:r>
+        <w:t>find “processes” -&gt; “Casting” -&gt; “input_file”. Put the absolute path to the STL file between the quotes after the colon.</w:t>
+      </w:r>
+      <w:r>
+        <w:t xml:space="preserve"> See below for an example.</w:t>
+      </w:r>
+      <w:bookmarkStart w:id="0" w:name="_GoBack"/>
+      <w:bookmarkEnd w:id="0"/>
+    </w:p>
+    <w:p>
+      <w:pPr>
+        <w:pStyle w:val="NoSpacing"/>
+      </w:pPr>
+    </w:p>
+    <w:p>
+      <w:pPr>
+        <w:pStyle w:val="NoSpacing"/>
+      </w:pPr>
+      <w:r>
+        <w:drawing>
+          <wp:anchor distT="0" distB="0" distL="114300" distR="114300" simplePos="0" relativeHeight="251665408" behindDoc="0" locked="0" layoutInCell="1" allowOverlap="1" wp14:anchorId="2FF4D7C9" wp14:editId="5F070FBC">
+            <wp:simplePos x="0" y="0"/>
+            <wp:positionH relativeFrom="column">
+              <wp:posOffset>0</wp:posOffset>
+            </wp:positionH>
+            <wp:positionV relativeFrom="paragraph">
+              <wp:posOffset>-635</wp:posOffset>
+            </wp:positionV>
+            <wp:extent cx="3791479" cy="4915586"/>
+            <wp:effectExtent l="0" t="0" r="0" b="0"/>
+            <wp:wrapNone/>
+            <wp:docPr id="3" name="Picture 3"/>
+            <wp:cNvGraphicFramePr>
+              <a:graphicFrameLocks xmlns:a="http://schemas.openxmlformats.org/drawingml/2006/main" noChangeAspect="1"/>
+            </wp:cNvGraphicFramePr>
+            <a:graphic xmlns:a="http://schemas.openxmlformats.org/drawingml/2006/main">
+              <a:graphicData uri="http://schemas.openxmlformats.org/drawingml/2006/picture">
+                <pic:pic xmlns:pic="http://schemas.openxmlformats.org/drawingml/2006/picture">
+                  <pic:nvPicPr>
+                    <pic:cNvPr id="1" name=""/>
+                    <pic:cNvPicPr/>
+                  </pic:nvPicPr>
+                  <pic:blipFill>
+                    <a:blip r:embed="rId9"/>
+                    <a:stretch>
+                      <a:fillRect/>
+                    </a:stretch>
+                  </pic:blipFill>
+                  <pic:spPr>
+                    <a:xfrm>
+                      <a:off x="0" y="0"/>
+                      <a:ext cx="3791479" cy="4915586"/>
+                    </a:xfrm>
+                    <a:prstGeom prst="rect">
+                      <a:avLst/>
+                    </a:prstGeom>
+                  </pic:spPr>
+                </pic:pic>
+              </a:graphicData>
+            </a:graphic>
+          </wp:anchor>
+        </w:drawing>
       </w:r>
     </w:p>
     <w:p>
@@ -686,7 +732,7 @@
         <w:pStyle w:val="Heading1"/>
       </w:pPr>
       <w:r>
-        <w:t>Advanced Usage and Options</w:t>
+        <w:t>ParaView Usage</w:t>
       </w:r>
     </w:p>
     <w:p>
@@ -698,10 +744,58 @@
         </w:numPr>
       </w:pPr>
       <w:r>
+        <w:t>More information on ParaView usage forthcoming.</w:t>
+      </w:r>
+    </w:p>
+    <w:p>
+      <w:pPr>
+        <w:pStyle w:val="NoSpacing"/>
+      </w:pPr>
+    </w:p>
+    <w:p>
+      <w:pPr>
+        <w:pStyle w:val="Heading1"/>
+      </w:pPr>
+      <w:r>
+        <w:t>Analysis Method Descriptions</w:t>
+      </w:r>
+    </w:p>
+    <w:p>
+      <w:pPr>
+        <w:pStyle w:val="NoSpacing"/>
+        <w:numPr>
+          <w:ilvl w:val="0"/>
+          <w:numId w:val="1"/>
+        </w:numPr>
+      </w:pPr>
+      <w:r>
+        <w:t>More information on Analysis methods forthcoming.</w:t>
+      </w:r>
+    </w:p>
+    <w:p>
+      <w:pPr>
+        <w:pStyle w:val="NoSpacing"/>
+      </w:pPr>
+    </w:p>
+    <w:p>
+      <w:pPr>
+        <w:pStyle w:val="Heading1"/>
+      </w:pPr>
+      <w:r>
+        <w:t>Advanced Usage and Options</w:t>
+      </w:r>
+    </w:p>
+    <w:p>
+      <w:pPr>
+        <w:pStyle w:val="NoSpacing"/>
+        <w:numPr>
+          <w:ilvl w:val="0"/>
+          <w:numId w:val="1"/>
+        </w:numPr>
+      </w:pPr>
+      <w:r>
         <w:t>More information on options forthcoming.</w:t>
       </w:r>
-      <w:bookmarkStart w:id="0" w:name="_GoBack"/>
-      <w:bookmarkEnd w:id="0"/>
     </w:p>
     <w:sectPr>
       <w:pgSz w:w="12240" w:h="15840"/>
@@ -851,7 +945,7 @@
       </w:pPr>
     </w:pPrDefault>
   </w:docDefaults>
-  <w:latentStyles w:defLockedState="0" w:defUIPriority="99" w:defSemiHidden="0" w:defUnhideWhenUsed="0" w:defQFormat="0" w:count="377">
+  <w:latentStyles w:defLockedState="0" w:defUIPriority="99" w:defSemiHidden="0" w:defUnhideWhenUsed="0" w:defQFormat="0" w:count="376">
     <w:lsdException w:name="Normal" w:uiPriority="0" w:qFormat="1"/>
     <w:lsdException w:name="heading 1" w:uiPriority="9" w:qFormat="1"/>
     <w:lsdException w:name="heading 2" w:semiHidden="1" w:uiPriority="9" w:unhideWhenUsed="1" w:qFormat="1"/>
@@ -957,6 +1051,7 @@
     <w:lsdException w:name="HTML Sample" w:semiHidden="1" w:unhideWhenUsed="1"/>
     <w:lsdException w:name="HTML Typewriter" w:semiHidden="1" w:unhideWhenUsed="1"/>
     <w:lsdException w:name="HTML Variable" w:semiHidden="1" w:unhideWhenUsed="1"/>
+    <w:lsdException w:name="Normal Table" w:semiHidden="1" w:unhideWhenUsed="1"/>
     <w:lsdException w:name="annotation subject" w:semiHidden="1" w:unhideWhenUsed="1"/>
     <w:lsdException w:name="No List" w:semiHidden="1" w:unhideWhenUsed="1"/>
     <w:lsdException w:name="Outline List 1" w:semiHidden="1" w:unhideWhenUsed="1"/>
@@ -1002,9 +1097,11 @@
     <w:lsdException w:name="Table Subtle 1" w:semiHidden="1" w:unhideWhenUsed="1"/>
     <w:lsdException w:name="Table Subtle 2" w:semiHidden="1" w:unhideWhenUsed="1"/>
     <w:lsdException w:name="Table Web 1" w:semiHidden="1" w:unhideWhenUsed="1"/>
+    <w:lsdException w:name="Table Web 2" w:semiHidden="1" w:unhideWhenUsed="1"/>
     <w:lsdException w:name="Table Web 3" w:semiHidden="1" w:unhideWhenUsed="1"/>
     <w:lsdException w:name="Balloon Text" w:semiHidden="1" w:unhideWhenUsed="1"/>
     <w:lsdException w:name="Table Grid" w:uiPriority="39"/>
+    <w:lsdException w:name="Table Theme" w:semiHidden="1" w:unhideWhenUsed="1"/>
     <w:lsdException w:name="Placeholder Text" w:semiHidden="1"/>
     <w:lsdException w:name="No Spacing" w:uiPriority="1" w:qFormat="1"/>
     <w:lsdException w:name="Light Shading" w:uiPriority="60"/>
@@ -1225,7 +1322,6 @@
     <w:lsdException w:name="Hashtag" w:semiHidden="1" w:unhideWhenUsed="1"/>
     <w:lsdException w:name="Unresolved Mention" w:semiHidden="1" w:unhideWhenUsed="1"/>
     <w:lsdException w:name="Smart Link" w:semiHidden="1" w:unhideWhenUsed="1"/>
-    <w:lsdException w:name="Smart Link Error" w:semiHidden="1" w:unhideWhenUsed="1"/>
   </w:latentStyles>
   <w:style w:type="paragraph" w:default="1" w:styleId="Normal">
     <w:name w:val="Normal"/>

</xml_diff>